<commit_message>
updat file bao cao pptx
</commit_message>
<xml_diff>
--- a/resource/bao_cao.docx
+++ b/resource/bao_cao.docx
@@ -2931,7 +2931,23 @@
               <w:sz w:val="24"/>
               <w:szCs w:val="24"/>
             </w:rPr>
-            <w:t xml:space="preserve"> ( Credit Card Fraud ) </w:t>
+            <w:t xml:space="preserve"> </w:t>
+          </w:r>
+          <w:proofErr w:type="gramStart"/>
+          <w:r>
+            <w:rPr>
+              <w:sz w:val="24"/>
+              <w:szCs w:val="24"/>
+            </w:rPr>
+            <w:t>( Credit</w:t>
+          </w:r>
+          <w:proofErr w:type="gramEnd"/>
+          <w:r>
+            <w:rPr>
+              <w:sz w:val="24"/>
+              <w:szCs w:val="24"/>
+            </w:rPr>
+            <w:t xml:space="preserve"> Card Fraud ) </w:t>
           </w:r>
           <w:proofErr w:type="spellStart"/>
           <w:r>
@@ -3213,7 +3229,23 @@
               <w:sz w:val="24"/>
               <w:szCs w:val="24"/>
             </w:rPr>
-            <w:t xml:space="preserve"> (Visa , Mastercard , ATM , … ) </w:t>
+            <w:t xml:space="preserve"> (</w:t>
+          </w:r>
+          <w:proofErr w:type="gramStart"/>
+          <w:r>
+            <w:rPr>
+              <w:sz w:val="24"/>
+              <w:szCs w:val="24"/>
+            </w:rPr>
+            <w:t>Visa ,</w:t>
+          </w:r>
+          <w:proofErr w:type="gramEnd"/>
+          <w:r>
+            <w:rPr>
+              <w:sz w:val="24"/>
+              <w:szCs w:val="24"/>
+            </w:rPr>
+            <w:t xml:space="preserve"> Mastercard , ATM , … ) </w:t>
           </w:r>
           <w:proofErr w:type="spellStart"/>
           <w:r>
@@ -3392,6 +3424,7 @@
             </w:rPr>
             <w:pgNum/>
           </w:r>
+          <w:proofErr w:type="gramStart"/>
           <w:r>
             <w:rPr>
               <w:sz w:val="24"/>
@@ -3404,7 +3437,15 @@
               <w:sz w:val="24"/>
               <w:szCs w:val="24"/>
             </w:rPr>
-            <w:t xml:space="preserve"> . </w:t>
+            <w:t xml:space="preserve"> .</w:t>
+          </w:r>
+          <w:proofErr w:type="gramEnd"/>
+          <w:r>
+            <w:rPr>
+              <w:sz w:val="24"/>
+              <w:szCs w:val="24"/>
+            </w:rPr>
+            <w:t xml:space="preserve"> </w:t>
           </w:r>
           <w:proofErr w:type="spellStart"/>
           <w:r>
@@ -3882,6 +3923,7 @@
             </w:rPr>
           </w:pPr>
           <w:proofErr w:type="spellStart"/>
+          <w:proofErr w:type="gramStart"/>
           <w:r>
             <w:rPr>
               <w:sz w:val="24"/>
@@ -3895,7 +3937,15 @@
               <w:sz w:val="24"/>
               <w:szCs w:val="24"/>
             </w:rPr>
-            <w:t xml:space="preserve"> , </w:t>
+            <w:t xml:space="preserve"> ,</w:t>
+          </w:r>
+          <w:proofErr w:type="gramEnd"/>
+          <w:r>
+            <w:rPr>
+              <w:sz w:val="24"/>
+              <w:szCs w:val="24"/>
+            </w:rPr>
+            <w:t xml:space="preserve"> </w:t>
           </w:r>
           <w:proofErr w:type="spellStart"/>
           <w:r>
@@ -4132,6 +4182,7 @@
             <w:t xml:space="preserve"> </w:t>
           </w:r>
           <w:proofErr w:type="spellStart"/>
+          <w:proofErr w:type="gramStart"/>
           <w:r>
             <w:rPr>
               <w:sz w:val="24"/>
@@ -4152,7 +4203,15 @@
               <w:sz w:val="24"/>
               <w:szCs w:val="24"/>
             </w:rPr>
-            <w:t xml:space="preserve"> ,  </w:t>
+            <w:t xml:space="preserve"> ,</w:t>
+          </w:r>
+          <w:proofErr w:type="gramEnd"/>
+          <w:r>
+            <w:rPr>
+              <w:sz w:val="24"/>
+              <w:szCs w:val="24"/>
+            </w:rPr>
+            <w:t xml:space="preserve">  </w:t>
           </w:r>
           <w:proofErr w:type="spellStart"/>
           <w:r>
@@ -4235,6 +4294,7 @@
             <w:t xml:space="preserve"> CVV. Do </w:t>
           </w:r>
           <w:proofErr w:type="spellStart"/>
+          <w:proofErr w:type="gramStart"/>
           <w:r>
             <w:rPr>
               <w:sz w:val="24"/>
@@ -4248,7 +4308,15 @@
               <w:sz w:val="24"/>
               <w:szCs w:val="24"/>
             </w:rPr>
-            <w:t xml:space="preserve"> , </w:t>
+            <w:t xml:space="preserve"> ,</w:t>
+          </w:r>
+          <w:proofErr w:type="gramEnd"/>
+          <w:r>
+            <w:rPr>
+              <w:sz w:val="24"/>
+              <w:szCs w:val="24"/>
+            </w:rPr>
+            <w:t xml:space="preserve"> </w:t>
           </w:r>
           <w:proofErr w:type="spellStart"/>
           <w:r>
@@ -9086,6 +9154,7 @@
             </w:rPr>
             <w:t xml:space="preserve"> </w:t>
           </w:r>
+          <w:proofErr w:type="spellStart"/>
           <w:r>
             <w:rPr>
               <w:b/>
@@ -9093,17 +9162,9 @@
               <w:sz w:val="24"/>
               <w:szCs w:val="24"/>
             </w:rPr>
-            <w:pgNum/>
-          </w:r>
-          <w:r>
-            <w:rPr>
-              <w:b/>
-              <w:bCs/>
-              <w:sz w:val="24"/>
-              <w:szCs w:val="24"/>
-            </w:rPr>
-            <w:t>hem</w:t>
-          </w:r>
+            <w:t>dùng</w:t>
+          </w:r>
+          <w:proofErr w:type="spellEnd"/>
           <w:r>
             <w:rPr>
               <w:sz w:val="24"/>
@@ -9143,20 +9204,15 @@
             </w:rPr>
             <w:t xml:space="preserve"> </w:t>
           </w:r>
-          <w:r>
-            <w:rPr>
-              <w:sz w:val="24"/>
-              <w:szCs w:val="24"/>
-            </w:rPr>
-            <w:pgNum/>
-          </w:r>
-          <w:r>
-            <w:rPr>
-              <w:sz w:val="24"/>
-              <w:szCs w:val="24"/>
-            </w:rPr>
-            <w:t>hem</w:t>
-          </w:r>
+          <w:proofErr w:type="spellStart"/>
+          <w:r>
+            <w:rPr>
+              <w:sz w:val="24"/>
+              <w:szCs w:val="24"/>
+            </w:rPr>
+            <w:t>dùng</w:t>
+          </w:r>
+          <w:proofErr w:type="spellEnd"/>
           <w:r>
             <w:rPr>
               <w:sz w:val="24"/>
@@ -13316,20 +13372,15 @@
             </w:rPr>
             <w:t xml:space="preserve"> </w:t>
           </w:r>
-          <w:r>
-            <w:rPr>
-              <w:sz w:val="24"/>
-              <w:szCs w:val="24"/>
-            </w:rPr>
-            <w:pgNum/>
-          </w:r>
-          <w:r>
-            <w:rPr>
-              <w:sz w:val="24"/>
-              <w:szCs w:val="24"/>
-            </w:rPr>
-            <w:t>hem</w:t>
-          </w:r>
+          <w:proofErr w:type="spellStart"/>
+          <w:r>
+            <w:rPr>
+              <w:sz w:val="24"/>
+              <w:szCs w:val="24"/>
+            </w:rPr>
+            <w:t>dùng</w:t>
+          </w:r>
+          <w:proofErr w:type="spellEnd"/>
           <w:r>
             <w:rPr>
               <w:sz w:val="24"/>
@@ -15283,7 +15334,27 @@
           <w:sz w:val="24"/>
           <w:szCs w:val="24"/>
         </w:rPr>
-        <w:t xml:space="preserve">1.1.Cấu </w:t>
+        <w:t>1.</w:t>
+      </w:r>
+      <w:proofErr w:type="gramStart"/>
+      <w:r>
+        <w:rPr>
+          <w:i/>
+          <w:iCs/>
+          <w:sz w:val="24"/>
+          <w:szCs w:val="24"/>
+        </w:rPr>
+        <w:t>1.Cấu</w:t>
+      </w:r>
+      <w:proofErr w:type="gramEnd"/>
+      <w:r>
+        <w:rPr>
+          <w:i/>
+          <w:iCs/>
+          <w:sz w:val="24"/>
+          <w:szCs w:val="24"/>
+        </w:rPr>
+        <w:t xml:space="preserve"> </w:t>
       </w:r>
       <w:proofErr w:type="spellStart"/>
       <w:r>
@@ -19934,6 +20005,7 @@
           <w:szCs w:val="24"/>
         </w:rPr>
       </w:pPr>
+      <w:proofErr w:type="gramStart"/>
       <w:r>
         <w:rPr>
           <w:i/>
@@ -19941,7 +20013,17 @@
           <w:sz w:val="24"/>
           <w:szCs w:val="24"/>
         </w:rPr>
-        <w:t xml:space="preserve">1.2:Tính </w:t>
+        <w:t>1.2:Tính</w:t>
+      </w:r>
+      <w:proofErr w:type="gramEnd"/>
+      <w:r>
+        <w:rPr>
+          <w:i/>
+          <w:iCs/>
+          <w:sz w:val="24"/>
+          <w:szCs w:val="24"/>
+        </w:rPr>
+        <w:t xml:space="preserve"> </w:t>
       </w:r>
       <w:proofErr w:type="spellStart"/>
       <w:r>
@@ -32020,6 +32102,7 @@
         <w:t xml:space="preserve"> </w:t>
       </w:r>
       <w:proofErr w:type="spellStart"/>
+      <w:proofErr w:type="gramStart"/>
       <w:r>
         <w:rPr>
           <w:bCs/>
@@ -32044,6 +32127,7 @@
         <w:t>là</w:t>
       </w:r>
       <w:proofErr w:type="spellEnd"/>
+      <w:proofErr w:type="gramEnd"/>
       <w:r>
         <w:rPr>
           <w:bCs/>
@@ -32593,7 +32677,23 @@
           <w:bCs/>
           <w:sz w:val="24"/>
         </w:rPr>
-        <w:t xml:space="preserve"> 50 : 50 </w:t>
+        <w:t xml:space="preserve"> </w:t>
+      </w:r>
+      <w:proofErr w:type="gramStart"/>
+      <w:r>
+        <w:rPr>
+          <w:bCs/>
+          <w:sz w:val="24"/>
+        </w:rPr>
+        <w:t>50 :</w:t>
+      </w:r>
+      <w:proofErr w:type="gramEnd"/>
+      <w:r>
+        <w:rPr>
+          <w:bCs/>
+          <w:sz w:val="24"/>
+        </w:rPr>
+        <w:t xml:space="preserve"> 50 </w:t>
       </w:r>
       <w:proofErr w:type="spellStart"/>
       <w:r>
@@ -32823,6 +32923,7 @@
         <w:t xml:space="preserve"> </w:t>
       </w:r>
       <w:proofErr w:type="spellStart"/>
+      <w:proofErr w:type="gramStart"/>
       <w:r>
         <w:rPr>
           <w:bCs/>
@@ -32836,7 +32937,15 @@
           <w:bCs/>
           <w:sz w:val="24"/>
         </w:rPr>
-        <w:t xml:space="preserve"> , </w:t>
+        <w:t xml:space="preserve"> ,</w:t>
+      </w:r>
+      <w:proofErr w:type="gramEnd"/>
+      <w:r>
+        <w:rPr>
+          <w:bCs/>
+          <w:sz w:val="24"/>
+        </w:rPr>
+        <w:t xml:space="preserve"> </w:t>
       </w:r>
       <w:proofErr w:type="spellStart"/>
       <w:r>
@@ -33887,6 +33996,7 @@
         <w:t xml:space="preserve"> </w:t>
       </w:r>
       <w:proofErr w:type="spellStart"/>
+      <w:proofErr w:type="gramStart"/>
       <w:r>
         <w:rPr>
           <w:bCs/>
@@ -33895,6 +34005,7 @@
         <w:t>hình.Tuy</w:t>
       </w:r>
       <w:proofErr w:type="spellEnd"/>
+      <w:proofErr w:type="gramEnd"/>
       <w:r>
         <w:rPr>
           <w:bCs/>
@@ -34727,7 +34838,27 @@
           <w:iCs/>
           <w:sz w:val="24"/>
         </w:rPr>
-        <w:t xml:space="preserve">3.3.Các </w:t>
+        <w:t>3.</w:t>
+      </w:r>
+      <w:proofErr w:type="gramStart"/>
+      <w:r>
+        <w:rPr>
+          <w:bCs/>
+          <w:i/>
+          <w:iCs/>
+          <w:sz w:val="24"/>
+        </w:rPr>
+        <w:t>3.Các</w:t>
+      </w:r>
+      <w:proofErr w:type="gramEnd"/>
+      <w:r>
+        <w:rPr>
+          <w:bCs/>
+          <w:i/>
+          <w:iCs/>
+          <w:sz w:val="24"/>
+        </w:rPr>
+        <w:t xml:space="preserve"> </w:t>
       </w:r>
       <w:proofErr w:type="spellStart"/>
       <w:r>
@@ -35010,6 +35141,7 @@
         <w:t xml:space="preserve"> </w:t>
       </w:r>
       <w:proofErr w:type="spellStart"/>
+      <w:proofErr w:type="gramStart"/>
       <w:r>
         <w:rPr>
           <w:bCs/>
@@ -35025,6 +35157,7 @@
         </w:rPr>
         <w:t xml:space="preserve"> :</w:t>
       </w:r>
+      <w:proofErr w:type="gramEnd"/>
     </w:p>
     <w:p>
       <w:pPr>
@@ -39261,8 +39394,39 @@
           <w:sz w:val="28"/>
           <w:szCs w:val="28"/>
         </w:rPr>
-        <w:t xml:space="preserve"> mô hình</w:t>
-      </w:r>
+        <w:t xml:space="preserve"> </w:t>
+      </w:r>
+      <w:proofErr w:type="spellStart"/>
+      <w:r>
+        <w:rPr>
+          <w:b/>
+          <w:bCs/>
+          <w:sz w:val="28"/>
+          <w:szCs w:val="28"/>
+        </w:rPr>
+        <w:t>mô</w:t>
+      </w:r>
+      <w:proofErr w:type="spellEnd"/>
+      <w:r>
+        <w:rPr>
+          <w:b/>
+          <w:bCs/>
+          <w:sz w:val="28"/>
+          <w:szCs w:val="28"/>
+        </w:rPr>
+        <w:t xml:space="preserve"> </w:t>
+      </w:r>
+      <w:proofErr w:type="spellStart"/>
+      <w:r>
+        <w:rPr>
+          <w:b/>
+          <w:bCs/>
+          <w:sz w:val="28"/>
+          <w:szCs w:val="28"/>
+        </w:rPr>
+        <w:t>hình</w:t>
+      </w:r>
+      <w:proofErr w:type="spellEnd"/>
     </w:p>
     <w:p>
       <w:pPr>
@@ -39466,6 +39630,7 @@
         <w:t xml:space="preserve"> 2 </w:t>
       </w:r>
       <w:proofErr w:type="spellStart"/>
+      <w:proofErr w:type="gramStart"/>
       <w:r>
         <w:rPr>
           <w:sz w:val="24"/>
@@ -39481,6 +39646,7 @@
         </w:rPr>
         <w:t xml:space="preserve"> :</w:t>
       </w:r>
+      <w:proofErr w:type="gramEnd"/>
     </w:p>
     <w:p>
       <w:pPr>
@@ -39502,6 +39668,7 @@
         </w:rPr>
         <w:t xml:space="preserve">Statistical Model </w:t>
       </w:r>
+      <w:proofErr w:type="gramStart"/>
       <w:r>
         <w:rPr>
           <w:sz w:val="24"/>
@@ -39519,6 +39686,7 @@
         <w:t>Mô</w:t>
       </w:r>
       <w:proofErr w:type="spellEnd"/>
+      <w:proofErr w:type="gramEnd"/>
       <w:r>
         <w:rPr>
           <w:sz w:val="24"/>
@@ -39593,7 +39761,15 @@
           <w:sz w:val="24"/>
           <w:szCs w:val="24"/>
         </w:rPr>
-        <w:t xml:space="preserve">Machine Learning Model ( </w:t>
+        <w:t xml:space="preserve">Machine Learning Model </w:t>
+      </w:r>
+      <w:proofErr w:type="gramStart"/>
+      <w:r>
+        <w:rPr>
+          <w:sz w:val="24"/>
+          <w:szCs w:val="24"/>
+        </w:rPr>
+        <w:t xml:space="preserve">( </w:t>
       </w:r>
       <w:proofErr w:type="spellStart"/>
       <w:r>
@@ -39604,6 +39780,7 @@
         <w:t>Mô</w:t>
       </w:r>
       <w:proofErr w:type="spellEnd"/>
+      <w:proofErr w:type="gramEnd"/>
       <w:r>
         <w:rPr>
           <w:sz w:val="24"/>
@@ -39670,6 +39847,7 @@
           <w:szCs w:val="24"/>
         </w:rPr>
       </w:pPr>
+      <w:proofErr w:type="gramStart"/>
       <w:r>
         <w:rPr>
           <w:i/>
@@ -39686,7 +39864,17 @@
           <w:sz w:val="24"/>
           <w:szCs w:val="24"/>
         </w:rPr>
-        <w:t>Staticstical Model</w:t>
+        <w:t>Staticstical</w:t>
+      </w:r>
+      <w:proofErr w:type="gramEnd"/>
+      <w:r>
+        <w:rPr>
+          <w:i/>
+          <w:iCs/>
+          <w:sz w:val="24"/>
+          <w:szCs w:val="24"/>
+        </w:rPr>
+        <w:t xml:space="preserve"> Model</w:t>
       </w:r>
       <w:r>
         <w:rPr>
@@ -39771,6 +39959,7 @@
         <w:t xml:space="preserve"> </w:t>
       </w:r>
       <w:proofErr w:type="spellStart"/>
+      <w:proofErr w:type="gramStart"/>
       <w:r>
         <w:rPr>
           <w:sz w:val="24"/>
@@ -39784,7 +39973,15 @@
           <w:sz w:val="24"/>
           <w:szCs w:val="24"/>
         </w:rPr>
-        <w:t xml:space="preserve"> : Phương </w:t>
+        <w:t xml:space="preserve"> :</w:t>
+      </w:r>
+      <w:proofErr w:type="gramEnd"/>
+      <w:r>
+        <w:rPr>
+          <w:sz w:val="24"/>
+          <w:szCs w:val="24"/>
+        </w:rPr>
+        <w:t xml:space="preserve"> Phương </w:t>
       </w:r>
       <w:proofErr w:type="spellStart"/>
       <w:r>
@@ -40107,6 +40304,7 @@
         <w:t xml:space="preserve"> </w:t>
       </w:r>
       <w:proofErr w:type="spellStart"/>
+      <w:proofErr w:type="gramStart"/>
       <w:r>
         <w:rPr>
           <w:sz w:val="24"/>
@@ -40120,7 +40318,15 @@
           <w:sz w:val="24"/>
           <w:szCs w:val="24"/>
         </w:rPr>
-        <w:t xml:space="preserve"> : </w:t>
+        <w:t xml:space="preserve"> :</w:t>
+      </w:r>
+      <w:proofErr w:type="gramEnd"/>
+      <w:r>
+        <w:rPr>
+          <w:sz w:val="24"/>
+          <w:szCs w:val="24"/>
+        </w:rPr>
+        <w:t xml:space="preserve"> </w:t>
       </w:r>
       <w:proofErr w:type="spellStart"/>
       <w:r>
@@ -40334,6 +40540,7 @@
           <w:szCs w:val="24"/>
         </w:rPr>
       </w:pPr>
+      <w:proofErr w:type="gramStart"/>
       <w:r>
         <w:rPr>
           <w:i/>
@@ -40341,7 +40548,17 @@
           <w:sz w:val="24"/>
           <w:szCs w:val="24"/>
         </w:rPr>
-        <w:t>1.2:Machine Learning Model:</w:t>
+        <w:t>1.2:Machine</w:t>
+      </w:r>
+      <w:proofErr w:type="gramEnd"/>
+      <w:r>
+        <w:rPr>
+          <w:i/>
+          <w:iCs/>
+          <w:sz w:val="24"/>
+          <w:szCs w:val="24"/>
+        </w:rPr>
+        <w:t xml:space="preserve"> Learning Model:</w:t>
       </w:r>
     </w:p>
     <w:p>
@@ -40417,8 +40634,19 @@
           <w:sz w:val="24"/>
           <w:szCs w:val="24"/>
         </w:rPr>
-        <w:t xml:space="preserve"> (Decision Tree )</w:t>
-      </w:r>
+        <w:t xml:space="preserve"> (Decision </w:t>
+      </w:r>
+      <w:proofErr w:type="gramStart"/>
+      <w:r>
+        <w:rPr>
+          <w:b/>
+          <w:bCs/>
+          <w:sz w:val="24"/>
+          <w:szCs w:val="24"/>
+        </w:rPr>
+        <w:t>Tree )</w:t>
+      </w:r>
+      <w:proofErr w:type="gramEnd"/>
       <w:r>
         <w:rPr>
           <w:sz w:val="24"/>
@@ -40618,14 +40846,32 @@
           <w:sz w:val="24"/>
           <w:szCs w:val="24"/>
         </w:rPr>
-        <w:t>Random Forest</w:t>
-      </w:r>
-      <w:r>
-        <w:rPr>
-          <w:sz w:val="24"/>
-          <w:szCs w:val="24"/>
-        </w:rPr>
-        <w:t xml:space="preserve"> : </w:t>
+        <w:t xml:space="preserve">Random </w:t>
+      </w:r>
+      <w:proofErr w:type="gramStart"/>
+      <w:r>
+        <w:rPr>
+          <w:b/>
+          <w:bCs/>
+          <w:sz w:val="24"/>
+          <w:szCs w:val="24"/>
+        </w:rPr>
+        <w:t>Forest</w:t>
+      </w:r>
+      <w:r>
+        <w:rPr>
+          <w:sz w:val="24"/>
+          <w:szCs w:val="24"/>
+        </w:rPr>
+        <w:t xml:space="preserve"> :</w:t>
+      </w:r>
+      <w:proofErr w:type="gramEnd"/>
+      <w:r>
+        <w:rPr>
+          <w:sz w:val="24"/>
+          <w:szCs w:val="24"/>
+        </w:rPr>
+        <w:t xml:space="preserve"> </w:t>
       </w:r>
       <w:proofErr w:type="spellStart"/>
       <w:r>
@@ -40879,9 +41125,9 @@
           <w:sz w:val="24"/>
           <w:szCs w:val="24"/>
         </w:rPr>
-        <w:t>nơ-ron</w:t>
-      </w:r>
-      <w:proofErr w:type="spellEnd"/>
+        <w:t>nơ-</w:t>
+      </w:r>
+      <w:proofErr w:type="gramStart"/>
       <w:r>
         <w:rPr>
           <w:b/>
@@ -40889,8 +41135,19 @@
           <w:sz w:val="24"/>
           <w:szCs w:val="24"/>
         </w:rPr>
+        <w:t>ron</w:t>
+      </w:r>
+      <w:proofErr w:type="spellEnd"/>
+      <w:r>
+        <w:rPr>
+          <w:b/>
+          <w:bCs/>
+          <w:sz w:val="24"/>
+          <w:szCs w:val="24"/>
+        </w:rPr>
         <w:t xml:space="preserve"> :</w:t>
       </w:r>
+      <w:proofErr w:type="gramEnd"/>
       <w:r>
         <w:rPr>
           <w:sz w:val="24"/>
@@ -41100,6 +41357,7 @@
         <w:t xml:space="preserve">Học </w:t>
       </w:r>
       <w:proofErr w:type="spellStart"/>
+      <w:proofErr w:type="gramStart"/>
       <w:r>
         <w:rPr>
           <w:b/>
@@ -41119,6 +41377,7 @@
         </w:rPr>
         <w:t xml:space="preserve"> :</w:t>
       </w:r>
+      <w:proofErr w:type="gramEnd"/>
       <w:r>
         <w:rPr>
           <w:sz w:val="24"/>
@@ -41652,6 +41911,7 @@
         </w:rPr>
         <w:tab/>
       </w:r>
+      <w:proofErr w:type="gramStart"/>
       <w:r>
         <w:rPr>
           <w:i/>
@@ -41659,7 +41919,17 @@
           <w:sz w:val="24"/>
           <w:szCs w:val="24"/>
         </w:rPr>
-        <w:t xml:space="preserve">2.1:Vì </w:t>
+        <w:t>2.1:Vì</w:t>
+      </w:r>
+      <w:proofErr w:type="gramEnd"/>
+      <w:r>
+        <w:rPr>
+          <w:i/>
+          <w:iCs/>
+          <w:sz w:val="24"/>
+          <w:szCs w:val="24"/>
+        </w:rPr>
+        <w:t xml:space="preserve"> </w:t>
       </w:r>
       <w:proofErr w:type="spellStart"/>
       <w:r>
@@ -41739,6 +42009,7 @@
         <w:t xml:space="preserve">1.Vấn </w:t>
       </w:r>
       <w:proofErr w:type="spellStart"/>
+      <w:proofErr w:type="gramStart"/>
       <w:r>
         <w:rPr>
           <w:sz w:val="24"/>
@@ -41752,7 +42023,15 @@
           <w:sz w:val="24"/>
           <w:szCs w:val="24"/>
         </w:rPr>
-        <w:t xml:space="preserve"> : Logistic Regression </w:t>
+        <w:t xml:space="preserve"> :</w:t>
+      </w:r>
+      <w:proofErr w:type="gramEnd"/>
+      <w:r>
+        <w:rPr>
+          <w:sz w:val="24"/>
+          <w:szCs w:val="24"/>
+        </w:rPr>
+        <w:t xml:space="preserve"> Logistic Regression </w:t>
       </w:r>
       <w:proofErr w:type="spellStart"/>
       <w:r>
@@ -42192,8 +42471,9 @@
           <w:sz w:val="24"/>
           <w:szCs w:val="24"/>
         </w:rPr>
-        <w:t>logistic function</w:t>
-      </w:r>
+        <w:t xml:space="preserve">logistic </w:t>
+      </w:r>
+      <w:proofErr w:type="gramStart"/>
       <w:r>
         <w:rPr>
           <w:rFonts w:ascii="Cambria Math" w:hAnsi="Cambria Math"/>
@@ -42201,8 +42481,18 @@
           <w:sz w:val="24"/>
           <w:szCs w:val="24"/>
         </w:rPr>
+        <w:t>function</w:t>
+      </w:r>
+      <w:r>
+        <w:rPr>
+          <w:rFonts w:ascii="Cambria Math" w:hAnsi="Cambria Math"/>
+          <w:iCs/>
+          <w:sz w:val="24"/>
+          <w:szCs w:val="24"/>
+        </w:rPr>
         <w:t xml:space="preserve"> ,</w:t>
       </w:r>
+      <w:proofErr w:type="gramEnd"/>
       <w:r>
         <w:rPr>
           <w:rFonts w:ascii="Cambria Math" w:hAnsi="Cambria Math"/>
@@ -44170,6 +44460,7 @@
         <w:t xml:space="preserve"> </w:t>
       </w:r>
       <w:proofErr w:type="spellStart"/>
+      <w:proofErr w:type="gramStart"/>
       <w:r>
         <w:rPr>
           <w:sz w:val="24"/>
@@ -44183,7 +44474,15 @@
           <w:sz w:val="24"/>
           <w:szCs w:val="24"/>
         </w:rPr>
-        <w:t xml:space="preserve"> . Do python </w:t>
+        <w:t xml:space="preserve"> .</w:t>
+      </w:r>
+      <w:proofErr w:type="gramEnd"/>
+      <w:r>
+        <w:rPr>
+          <w:sz w:val="24"/>
+          <w:szCs w:val="24"/>
+        </w:rPr>
+        <w:t xml:space="preserve"> Do python </w:t>
       </w:r>
       <w:proofErr w:type="spellStart"/>
       <w:r>
@@ -44426,6 +44725,7 @@
         <w:t xml:space="preserve"> </w:t>
       </w:r>
       <w:proofErr w:type="spellStart"/>
+      <w:proofErr w:type="gramStart"/>
       <w:r>
         <w:rPr>
           <w:sz w:val="24"/>
@@ -44439,7 +44739,15 @@
           <w:sz w:val="24"/>
           <w:szCs w:val="24"/>
         </w:rPr>
-        <w:t xml:space="preserve"> , </w:t>
+        <w:t xml:space="preserve"> ,</w:t>
+      </w:r>
+      <w:proofErr w:type="gramEnd"/>
+      <w:r>
+        <w:rPr>
+          <w:sz w:val="24"/>
+          <w:szCs w:val="24"/>
+        </w:rPr>
+        <w:t xml:space="preserve"> </w:t>
       </w:r>
       <w:r>
         <w:rPr>
@@ -44921,6 +45229,7 @@
         <w:t xml:space="preserve"> </w:t>
       </w:r>
       <w:proofErr w:type="spellStart"/>
+      <w:proofErr w:type="gramStart"/>
       <w:r>
         <w:rPr>
           <w:sz w:val="24"/>
@@ -44936,6 +45245,7 @@
         </w:rPr>
         <w:t xml:space="preserve"> :</w:t>
       </w:r>
+      <w:proofErr w:type="gramEnd"/>
     </w:p>
     <w:p>
       <w:pPr>
@@ -44950,12 +45260,21 @@
           <w:szCs w:val="24"/>
         </w:rPr>
       </w:pPr>
-      <w:r>
-        <w:rPr>
-          <w:sz w:val="24"/>
-          <w:szCs w:val="24"/>
-        </w:rPr>
-        <w:t xml:space="preserve">Pandas : </w:t>
+      <w:proofErr w:type="gramStart"/>
+      <w:r>
+        <w:rPr>
+          <w:sz w:val="24"/>
+          <w:szCs w:val="24"/>
+        </w:rPr>
+        <w:t>Pandas :</w:t>
+      </w:r>
+      <w:proofErr w:type="gramEnd"/>
+      <w:r>
+        <w:rPr>
+          <w:sz w:val="24"/>
+          <w:szCs w:val="24"/>
+        </w:rPr>
+        <w:t xml:space="preserve"> </w:t>
       </w:r>
       <w:proofErr w:type="spellStart"/>
       <w:r>
@@ -45084,6 +45403,7 @@
         </w:rPr>
       </w:pPr>
       <w:proofErr w:type="spellStart"/>
+      <w:proofErr w:type="gramStart"/>
       <w:r>
         <w:rPr>
           <w:sz w:val="24"/>
@@ -45097,7 +45417,15 @@
           <w:sz w:val="24"/>
           <w:szCs w:val="24"/>
         </w:rPr>
-        <w:t xml:space="preserve"> : </w:t>
+        <w:t xml:space="preserve"> :</w:t>
+      </w:r>
+      <w:proofErr w:type="gramEnd"/>
+      <w:r>
+        <w:rPr>
+          <w:sz w:val="24"/>
+          <w:szCs w:val="24"/>
+        </w:rPr>
+        <w:t xml:space="preserve"> </w:t>
       </w:r>
       <w:proofErr w:type="spellStart"/>
       <w:r>
@@ -45255,6 +45583,7 @@
         </w:rPr>
         <w:t>cikit-</w:t>
       </w:r>
+      <w:proofErr w:type="gramStart"/>
       <w:r>
         <w:rPr>
           <w:sz w:val="24"/>
@@ -45285,6 +45614,7 @@
         <w:t>Tạo</w:t>
       </w:r>
       <w:proofErr w:type="spellEnd"/>
+      <w:proofErr w:type="gramEnd"/>
       <w:r>
         <w:rPr>
           <w:sz w:val="24"/>
@@ -45421,7 +45751,23 @@
           <w:sz w:val="24"/>
           <w:szCs w:val="24"/>
         </w:rPr>
-        <w:t xml:space="preserve"> Seaborn : </w:t>
+        <w:t xml:space="preserve"> </w:t>
+      </w:r>
+      <w:proofErr w:type="gramStart"/>
+      <w:r>
+        <w:rPr>
+          <w:sz w:val="24"/>
+          <w:szCs w:val="24"/>
+        </w:rPr>
+        <w:t>Seaborn :</w:t>
+      </w:r>
+      <w:proofErr w:type="gramEnd"/>
+      <w:r>
+        <w:rPr>
+          <w:sz w:val="24"/>
+          <w:szCs w:val="24"/>
+        </w:rPr>
+        <w:t xml:space="preserve"> </w:t>
       </w:r>
       <w:proofErr w:type="spellStart"/>
       <w:r>
@@ -45596,6 +45942,7 @@
       </w:pPr>
       <w:r>
         <w:rPr>
+          <w:noProof/>
           <w:sz w:val="24"/>
           <w:szCs w:val="24"/>
         </w:rPr>
@@ -45733,6 +46080,9 @@
     <w:p/>
     <w:p>
       <w:r>
+        <w:rPr>
+          <w:noProof/>
+        </w:rPr>
         <w:drawing>
           <wp:inline distT="0" distB="0" distL="0" distR="0" wp14:anchorId="27C8C1C7" wp14:editId="32D06AC2">
             <wp:extent cx="5580380" cy="970280"/>
@@ -45819,7 +46169,15 @@
       </w:r>
       <w:proofErr w:type="spellEnd"/>
       <w:r>
-        <w:t xml:space="preserve"> [ 0 , 1 ] </w:t>
+        <w:t xml:space="preserve"> [ </w:t>
+      </w:r>
+      <w:proofErr w:type="gramStart"/>
+      <w:r>
+        <w:t>0 ,</w:t>
+      </w:r>
+      <w:proofErr w:type="gramEnd"/>
+      <w:r>
+        <w:t xml:space="preserve"> 1 ] </w:t>
       </w:r>
       <w:proofErr w:type="spellStart"/>
       <w:r>
@@ -45965,12 +46323,17 @@
         <w:t xml:space="preserve"> </w:t>
       </w:r>
       <w:proofErr w:type="spellStart"/>
+      <w:proofErr w:type="gramStart"/>
       <w:r>
         <w:t>vị</w:t>
       </w:r>
       <w:proofErr w:type="spellEnd"/>
       <w:r>
-        <w:t xml:space="preserve"> , </w:t>
+        <w:t xml:space="preserve"> ,</w:t>
+      </w:r>
+      <w:proofErr w:type="gramEnd"/>
+      <w:r>
+        <w:t xml:space="preserve"> </w:t>
       </w:r>
       <w:proofErr w:type="spellStart"/>
       <w:r>
@@ -46145,6 +46508,7 @@
       </w:pPr>
       <w:r>
         <w:rPr>
+          <w:noProof/>
           <w:sz w:val="24"/>
           <w:szCs w:val="24"/>
         </w:rPr>
@@ -46369,6 +46733,7 @@
       </w:pPr>
       <w:r>
         <w:rPr>
+          <w:noProof/>
           <w:sz w:val="24"/>
           <w:szCs w:val="24"/>
         </w:rPr>
@@ -46462,6 +46827,7 @@
         <w:t xml:space="preserve"> </w:t>
       </w:r>
       <w:proofErr w:type="spellStart"/>
+      <w:proofErr w:type="gramStart"/>
       <w:r>
         <w:rPr>
           <w:sz w:val="24"/>
@@ -46470,6 +46836,7 @@
         <w:t>pandas.concat</w:t>
       </w:r>
       <w:proofErr w:type="spellEnd"/>
+      <w:proofErr w:type="gramEnd"/>
       <w:r>
         <w:rPr>
           <w:sz w:val="24"/>
@@ -46865,6 +47232,7 @@
       </w:pPr>
       <w:r>
         <w:rPr>
+          <w:noProof/>
           <w:sz w:val="24"/>
           <w:szCs w:val="24"/>
         </w:rPr>
@@ -46957,15 +47325,15 @@
           <w:sz w:val="24"/>
           <w:szCs w:val="24"/>
         </w:rPr>
-        <w:t xml:space="preserve"> li</w:t>
-      </w:r>
-      <w:proofErr w:type="spellStart"/>
-      <w:r>
-        <w:rPr>
-          <w:sz w:val="24"/>
-          <w:szCs w:val="24"/>
-        </w:rPr>
-        <w:t>ệu</w:t>
+        <w:t xml:space="preserve"> </w:t>
+      </w:r>
+      <w:proofErr w:type="spellStart"/>
+      <w:r>
+        <w:rPr>
+          <w:sz w:val="24"/>
+          <w:szCs w:val="24"/>
+        </w:rPr>
+        <w:t>liệu</w:t>
       </w:r>
       <w:proofErr w:type="spellEnd"/>
       <w:r>
@@ -47040,6 +47408,7 @@
         <w:t xml:space="preserve"> 3 </w:t>
       </w:r>
       <w:proofErr w:type="spellStart"/>
+      <w:proofErr w:type="gramStart"/>
       <w:r>
         <w:rPr>
           <w:sz w:val="24"/>
@@ -47053,7 +47422,15 @@
           <w:sz w:val="24"/>
           <w:szCs w:val="24"/>
         </w:rPr>
-        <w:t xml:space="preserve"> : </w:t>
+        <w:t xml:space="preserve"> :</w:t>
+      </w:r>
+      <w:proofErr w:type="gramEnd"/>
+      <w:r>
+        <w:rPr>
+          <w:sz w:val="24"/>
+          <w:szCs w:val="24"/>
+        </w:rPr>
+        <w:t xml:space="preserve"> </w:t>
       </w:r>
       <w:proofErr w:type="spellStart"/>
       <w:r>
@@ -47172,15 +47549,31 @@
           <w:sz w:val="24"/>
           <w:szCs w:val="24"/>
         </w:rPr>
-        <w:t>x_test_b</w:t>
-      </w:r>
-      <w:proofErr w:type="spellEnd"/>
-      <w:r>
-        <w:rPr>
-          <w:sz w:val="24"/>
-          <w:szCs w:val="24"/>
-        </w:rPr>
-        <w:t xml:space="preserve"> , </w:t>
+        <w:t>x_test_</w:t>
+      </w:r>
+      <w:proofErr w:type="gramStart"/>
+      <w:r>
+        <w:rPr>
+          <w:sz w:val="24"/>
+          <w:szCs w:val="24"/>
+        </w:rPr>
+        <w:t>b</w:t>
+      </w:r>
+      <w:proofErr w:type="spellEnd"/>
+      <w:r>
+        <w:rPr>
+          <w:sz w:val="24"/>
+          <w:szCs w:val="24"/>
+        </w:rPr>
+        <w:t xml:space="preserve"> ,</w:t>
+      </w:r>
+      <w:proofErr w:type="gramEnd"/>
+      <w:r>
+        <w:rPr>
+          <w:sz w:val="24"/>
+          <w:szCs w:val="24"/>
+        </w:rPr>
+        <w:t xml:space="preserve"> </w:t>
       </w:r>
       <w:proofErr w:type="spellStart"/>
       <w:r>
@@ -47324,7 +47717,23 @@
           <w:sz w:val="24"/>
           <w:szCs w:val="24"/>
         </w:rPr>
-        <w:t xml:space="preserve"> 5 : </w:t>
+        <w:t xml:space="preserve"> </w:t>
+      </w:r>
+      <w:proofErr w:type="gramStart"/>
+      <w:r>
+        <w:rPr>
+          <w:sz w:val="24"/>
+          <w:szCs w:val="24"/>
+        </w:rPr>
+        <w:t>5 :</w:t>
+      </w:r>
+      <w:proofErr w:type="gramEnd"/>
+      <w:r>
+        <w:rPr>
+          <w:sz w:val="24"/>
+          <w:szCs w:val="24"/>
+        </w:rPr>
+        <w:t xml:space="preserve"> </w:t>
       </w:r>
       <w:proofErr w:type="spellStart"/>
       <w:r>
@@ -47469,14 +47878,7 @@
           <w:sz w:val="24"/>
           <w:szCs w:val="24"/>
         </w:rPr>
-        <w:t xml:space="preserve"> </w:t>
-      </w:r>
-      <w:r>
-        <w:rPr>
-          <w:sz w:val="24"/>
-          <w:szCs w:val="24"/>
-        </w:rPr>
-        <w:t>S</w:t>
+        <w:t xml:space="preserve"> S</w:t>
       </w:r>
       <w:r>
         <w:rPr>
@@ -47597,6 +47999,7 @@
       </w:pPr>
       <w:r>
         <w:rPr>
+          <w:noProof/>
           <w:sz w:val="24"/>
           <w:szCs w:val="24"/>
         </w:rPr>
@@ -47785,6 +48188,7 @@
       </w:pPr>
       <w:r>
         <w:rPr>
+          <w:noProof/>
           <w:sz w:val="24"/>
           <w:szCs w:val="24"/>
         </w:rPr>
@@ -47846,7 +48250,23 @@
           <w:sz w:val="24"/>
           <w:szCs w:val="24"/>
         </w:rPr>
-        <w:t xml:space="preserve"> 6 : In </w:t>
+        <w:t xml:space="preserve"> </w:t>
+      </w:r>
+      <w:proofErr w:type="gramStart"/>
+      <w:r>
+        <w:rPr>
+          <w:sz w:val="24"/>
+          <w:szCs w:val="24"/>
+        </w:rPr>
+        <w:t>6 :</w:t>
+      </w:r>
+      <w:proofErr w:type="gramEnd"/>
+      <w:r>
+        <w:rPr>
+          <w:sz w:val="24"/>
+          <w:szCs w:val="24"/>
+        </w:rPr>
+        <w:t xml:space="preserve"> In </w:t>
       </w:r>
       <w:proofErr w:type="spellStart"/>
       <w:r>
@@ -47966,15 +48386,31 @@
           <w:sz w:val="24"/>
           <w:szCs w:val="24"/>
         </w:rPr>
-        <w:t>classification_report</w:t>
-      </w:r>
-      <w:proofErr w:type="spellEnd"/>
-      <w:r>
-        <w:rPr>
-          <w:sz w:val="24"/>
-          <w:szCs w:val="24"/>
-        </w:rPr>
-        <w:t xml:space="preserve">() </w:t>
+        <w:t>classification_</w:t>
+      </w:r>
+      <w:proofErr w:type="gramStart"/>
+      <w:r>
+        <w:rPr>
+          <w:sz w:val="24"/>
+          <w:szCs w:val="24"/>
+        </w:rPr>
+        <w:t>report</w:t>
+      </w:r>
+      <w:proofErr w:type="spellEnd"/>
+      <w:r>
+        <w:rPr>
+          <w:sz w:val="24"/>
+          <w:szCs w:val="24"/>
+        </w:rPr>
+        <w:t>(</w:t>
+      </w:r>
+      <w:proofErr w:type="gramEnd"/>
+      <w:r>
+        <w:rPr>
+          <w:sz w:val="24"/>
+          <w:szCs w:val="24"/>
+        </w:rPr>
+        <w:t xml:space="preserve">) </w:t>
       </w:r>
       <w:proofErr w:type="spellStart"/>
       <w:r>
@@ -48074,6 +48510,7 @@
       </w:pPr>
       <w:r>
         <w:rPr>
+          <w:noProof/>
           <w:sz w:val="24"/>
           <w:szCs w:val="24"/>
         </w:rPr>
@@ -48479,6 +48916,7 @@
         <w:t xml:space="preserve"> </w:t>
       </w:r>
       <w:proofErr w:type="spellStart"/>
+      <w:proofErr w:type="gramStart"/>
       <w:r>
         <w:rPr>
           <w:sz w:val="24"/>
@@ -48492,7 +48930,15 @@
           <w:sz w:val="24"/>
           <w:szCs w:val="24"/>
         </w:rPr>
-        <w:t xml:space="preserve"> . Ta </w:t>
+        <w:t xml:space="preserve"> .</w:t>
+      </w:r>
+      <w:proofErr w:type="gramEnd"/>
+      <w:r>
+        <w:rPr>
+          <w:sz w:val="24"/>
+          <w:szCs w:val="24"/>
+        </w:rPr>
+        <w:t xml:space="preserve"> Ta </w:t>
       </w:r>
       <w:proofErr w:type="spellStart"/>
       <w:r>
@@ -48570,6 +49016,7 @@
       </w:pPr>
       <w:r>
         <w:rPr>
+          <w:noProof/>
           <w:sz w:val="24"/>
           <w:szCs w:val="24"/>
         </w:rPr>
@@ -48755,6 +49202,7 @@
         <w:t xml:space="preserve"> </w:t>
       </w:r>
       <w:proofErr w:type="spellStart"/>
+      <w:proofErr w:type="gramStart"/>
       <w:r>
         <w:rPr>
           <w:sz w:val="24"/>
@@ -48770,6 +49218,7 @@
         </w:rPr>
         <w:t xml:space="preserve"> :</w:t>
       </w:r>
+      <w:proofErr w:type="gramEnd"/>
     </w:p>
     <w:p>
       <w:pPr>
@@ -48799,6 +49248,7 @@
       </w:pPr>
       <w:r>
         <w:rPr>
+          <w:noProof/>
           <w:sz w:val="24"/>
           <w:szCs w:val="24"/>
         </w:rPr>
@@ -48853,8 +49303,17 @@
           <w:sz w:val="24"/>
           <w:szCs w:val="24"/>
         </w:rPr>
-        <w:t>+ Gradient Booting :</w:t>
-      </w:r>
+        <w:t xml:space="preserve">+ Gradient </w:t>
+      </w:r>
+      <w:proofErr w:type="gramStart"/>
+      <w:r>
+        <w:rPr>
+          <w:sz w:val="24"/>
+          <w:szCs w:val="24"/>
+        </w:rPr>
+        <w:t>Booting :</w:t>
+      </w:r>
+      <w:proofErr w:type="gramEnd"/>
     </w:p>
     <w:p>
       <w:pPr>
@@ -48867,6 +49326,7 @@
       </w:pPr>
       <w:r>
         <w:rPr>
+          <w:noProof/>
           <w:sz w:val="24"/>
           <w:szCs w:val="24"/>
         </w:rPr>
@@ -48954,6 +49414,7 @@
       </w:pPr>
       <w:r>
         <w:rPr>
+          <w:noProof/>
           <w:sz w:val="24"/>
           <w:szCs w:val="24"/>
         </w:rPr>
@@ -49485,6 +49946,7 @@
         <w:t xml:space="preserve"> </w:t>
       </w:r>
       <w:proofErr w:type="spellStart"/>
+      <w:proofErr w:type="gramStart"/>
       <w:r>
         <w:rPr>
           <w:sz w:val="24"/>
@@ -49500,6 +49962,7 @@
         </w:rPr>
         <w:t xml:space="preserve"> .</w:t>
       </w:r>
+      <w:proofErr w:type="gramEnd"/>
     </w:p>
     <w:p>
       <w:pPr>
@@ -60735,6 +61198,7 @@
         </w:rPr>
       </w:pPr>
       <w:proofErr w:type="spellStart"/>
+      <w:proofErr w:type="gramStart"/>
       <w:r>
         <w:rPr>
           <w:sz w:val="24"/>
@@ -60744,6 +61208,7 @@
         <w:t>VI:Nguồn</w:t>
       </w:r>
       <w:proofErr w:type="spellEnd"/>
+      <w:proofErr w:type="gramEnd"/>
       <w:r>
         <w:rPr>
           <w:sz w:val="24"/>
@@ -60809,6 +61274,7 @@
         <w:t xml:space="preserve"> </w:t>
       </w:r>
       <w:proofErr w:type="spellStart"/>
+      <w:proofErr w:type="gramStart"/>
       <w:r>
         <w:rPr>
           <w:sz w:val="24"/>
@@ -60822,7 +61288,15 @@
           <w:sz w:val="24"/>
           <w:szCs w:val="24"/>
         </w:rPr>
-        <w:t xml:space="preserve"> : </w:t>
+        <w:t xml:space="preserve"> :</w:t>
+      </w:r>
+      <w:proofErr w:type="gramEnd"/>
+      <w:r>
+        <w:rPr>
+          <w:sz w:val="24"/>
+          <w:szCs w:val="24"/>
+        </w:rPr>
+        <w:t xml:space="preserve"> </w:t>
       </w:r>
       <w:hyperlink r:id="rId23" w:history="1">
         <w:r>
@@ -60864,7 +61338,23 @@
           <w:sz w:val="24"/>
           <w:szCs w:val="24"/>
         </w:rPr>
-        <w:t xml:space="preserve"> Logistic Regression : </w:t>
+        <w:t xml:space="preserve"> Logistic </w:t>
+      </w:r>
+      <w:proofErr w:type="gramStart"/>
+      <w:r>
+        <w:rPr>
+          <w:sz w:val="24"/>
+          <w:szCs w:val="24"/>
+        </w:rPr>
+        <w:t>Regression :</w:t>
+      </w:r>
+      <w:proofErr w:type="gramEnd"/>
+      <w:r>
+        <w:rPr>
+          <w:sz w:val="24"/>
+          <w:szCs w:val="24"/>
+        </w:rPr>
+        <w:t xml:space="preserve"> </w:t>
       </w:r>
       <w:hyperlink r:id="rId24" w:history="1">
         <w:r>
@@ -67037,6 +67527,7 @@
   <w:style w:type="character" w:default="1" w:styleId="DefaultParagraphFont">
     <w:name w:val="Default Paragraph Font"/>
     <w:uiPriority w:val="1"/>
+    <w:semiHidden/>
     <w:unhideWhenUsed/>
   </w:style>
   <w:style w:type="table" w:default="1" w:styleId="TableNormal">

</xml_diff>